<commit_message>
mdr je m'était trompé dans le matricule
</commit_message>
<xml_diff>
--- a/s183627_PAGANO_s194594_VNDERS.docx
+++ b/s183627_PAGANO_s194594_VNDERS.docx
@@ -85,7 +85,13 @@
               <w:rPr>
                 <w:lang w:val="en-US"/>
               </w:rPr>
-              <w:t>Pagano Florian s183726</w:t>
+              <w:t>Pagano Florian s183</w:t>
+            </w:r>
+            <w:r>
+              <w:rPr>
+                <w:lang w:val="en-US"/>
+              </w:rPr>
+              <w:t>627</w:t>
             </w:r>
           </w:p>
         </w:tc>
@@ -173,23 +179,13 @@
           <w:lang w:val="en-US"/>
         </w:rPr>
       </w:pPr>
-      <w:proofErr w:type="gramStart"/>
-      <w:r>
-        <w:rPr>
-          <w:sz w:val="20"/>
-          <w:szCs w:val="20"/>
-          <w:lang w:val="en-US"/>
-        </w:rPr>
-        <w:t>.macro</w:t>
-      </w:r>
-      <w:proofErr w:type="gramEnd"/>
-      <w:r>
-        <w:rPr>
-          <w:sz w:val="20"/>
-          <w:szCs w:val="20"/>
-          <w:lang w:val="en-US"/>
-        </w:rPr>
-        <w:t xml:space="preserve"> ADDR(Ra, Ri, Ro)</w:t>
+      <w:r>
+        <w:rPr>
+          <w:sz w:val="20"/>
+          <w:szCs w:val="20"/>
+          <w:lang w:val="en-US"/>
+        </w:rPr>
+        <w:t>.macro ADDR(Ra, Ri, Ro)</w:t>
       </w:r>
     </w:p>
     <w:p>
@@ -243,23 +239,13 @@
           <w:lang w:val="en-US"/>
         </w:rPr>
       </w:pPr>
-      <w:proofErr w:type="gramStart"/>
-      <w:r>
-        <w:rPr>
-          <w:sz w:val="20"/>
-          <w:szCs w:val="20"/>
-          <w:lang w:val="en-US"/>
-        </w:rPr>
-        <w:t>.macro</w:t>
-      </w:r>
-      <w:proofErr w:type="gramEnd"/>
-      <w:r>
-        <w:rPr>
-          <w:sz w:val="20"/>
-          <w:szCs w:val="20"/>
-          <w:lang w:val="en-US"/>
-        </w:rPr>
-        <w:t xml:space="preserve"> LDARR(Ra, Ri, Ro)</w:t>
+      <w:r>
+        <w:rPr>
+          <w:sz w:val="20"/>
+          <w:szCs w:val="20"/>
+          <w:lang w:val="en-US"/>
+        </w:rPr>
+        <w:t>.macro LDARR(Ra, Ri, Ro)</w:t>
       </w:r>
     </w:p>
     <w:p>
@@ -313,23 +299,13 @@
           <w:lang w:val="en-US"/>
         </w:rPr>
       </w:pPr>
-      <w:proofErr w:type="gramStart"/>
-      <w:r>
-        <w:rPr>
-          <w:sz w:val="20"/>
-          <w:szCs w:val="20"/>
-          <w:lang w:val="en-US"/>
-        </w:rPr>
-        <w:t>.macro</w:t>
-      </w:r>
-      <w:proofErr w:type="gramEnd"/>
-      <w:r>
-        <w:rPr>
-          <w:sz w:val="20"/>
-          <w:szCs w:val="20"/>
-          <w:lang w:val="en-US"/>
-        </w:rPr>
-        <w:t xml:space="preserve"> SWAP(Ra, Rb, RTMP1, RTMP2)</w:t>
+      <w:r>
+        <w:rPr>
+          <w:sz w:val="20"/>
+          <w:szCs w:val="20"/>
+          <w:lang w:val="en-US"/>
+        </w:rPr>
+        <w:t>.macro SWAP(Ra, Rb, RTMP1, RTMP2)</w:t>
       </w:r>
     </w:p>
     <w:p>
@@ -415,41 +391,13 @@
           <w:lang w:val="en-US"/>
         </w:rPr>
       </w:pPr>
-      <w:proofErr w:type="gramStart"/>
-      <w:r>
-        <w:rPr>
-          <w:sz w:val="20"/>
-          <w:szCs w:val="20"/>
-          <w:lang w:val="en-US"/>
-        </w:rPr>
-        <w:t>.macro</w:t>
-      </w:r>
-      <w:proofErr w:type="gramEnd"/>
-      <w:r>
-        <w:rPr>
-          <w:sz w:val="20"/>
-          <w:szCs w:val="20"/>
-          <w:lang w:val="en-US"/>
-        </w:rPr>
-        <w:t xml:space="preserve"> SWAPARR(Ra, Rb, </w:t>
-      </w:r>
-      <w:proofErr w:type="spellStart"/>
-      <w:r>
-        <w:rPr>
-          <w:sz w:val="20"/>
-          <w:szCs w:val="20"/>
-          <w:lang w:val="en-US"/>
-        </w:rPr>
-        <w:t>Rc</w:t>
-      </w:r>
-      <w:proofErr w:type="spellEnd"/>
-      <w:r>
-        <w:rPr>
-          <w:sz w:val="20"/>
-          <w:szCs w:val="20"/>
-          <w:lang w:val="en-US"/>
-        </w:rPr>
-        <w:t>, RTMP1, RTMP2)</w:t>
+      <w:r>
+        <w:rPr>
+          <w:sz w:val="20"/>
+          <w:szCs w:val="20"/>
+          <w:lang w:val="en-US"/>
+        </w:rPr>
+        <w:t>.macro SWAPARR(Ra, Rb, Rc, RTMP1, RTMP2)</w:t>
       </w:r>
     </w:p>
     <w:p>
@@ -471,25 +419,7 @@
           <w:szCs w:val="20"/>
           <w:lang w:val="en-US"/>
         </w:rPr>
-        <w:t xml:space="preserve">Swap the content of Rb and </w:t>
-      </w:r>
-      <w:proofErr w:type="spellStart"/>
-      <w:r>
-        <w:rPr>
-          <w:sz w:val="20"/>
-          <w:szCs w:val="20"/>
-          <w:lang w:val="en-US"/>
-        </w:rPr>
-        <w:t>Rc</w:t>
-      </w:r>
-      <w:proofErr w:type="spellEnd"/>
-      <w:r>
-        <w:rPr>
-          <w:sz w:val="20"/>
-          <w:szCs w:val="20"/>
-          <w:lang w:val="en-US"/>
-        </w:rPr>
-        <w:t xml:space="preserve"> elements of array Ra in memory</w:t>
+        <w:t>Swap the content of Rb and Rc elements of array Ra in memory</w:t>
       </w:r>
     </w:p>
     <w:p>
@@ -605,25 +535,7 @@
           <w:szCs w:val="20"/>
           <w:lang w:val="en-US"/>
         </w:rPr>
-        <w:t xml:space="preserve">Loop </w:t>
-      </w:r>
-      <w:proofErr w:type="spellStart"/>
-      <w:r>
-        <w:rPr>
-          <w:sz w:val="20"/>
-          <w:szCs w:val="20"/>
-          <w:lang w:val="en-US"/>
-        </w:rPr>
-        <w:t>i</w:t>
-      </w:r>
-      <w:proofErr w:type="spellEnd"/>
-      <w:r>
-        <w:rPr>
-          <w:sz w:val="20"/>
-          <w:szCs w:val="20"/>
-          <w:lang w:val="en-US"/>
-        </w:rPr>
-        <w:t xml:space="preserve"> </w:t>
+        <w:t xml:space="preserve">Loop i </w:t>
       </w:r>
       <w:r>
         <w:rPr>
@@ -661,61 +573,7 @@
           <w:szCs w:val="20"/>
           <w:lang w:val="en-US"/>
         </w:rPr>
-        <w:t xml:space="preserve">Loop j runs through the </w:t>
-      </w:r>
-      <w:proofErr w:type="gramStart"/>
-      <w:r>
-        <w:rPr>
-          <w:sz w:val="20"/>
-          <w:szCs w:val="20"/>
-          <w:lang w:val="en-US"/>
-        </w:rPr>
-        <w:t>array, and</w:t>
-      </w:r>
-      <w:proofErr w:type="gramEnd"/>
-      <w:r>
-        <w:rPr>
-          <w:sz w:val="20"/>
-          <w:szCs w:val="20"/>
-          <w:lang w:val="en-US"/>
-        </w:rPr>
-        <w:t xml:space="preserve"> stop at the size – 1– </w:t>
-      </w:r>
-      <w:proofErr w:type="spellStart"/>
-      <w:r>
-        <w:rPr>
-          <w:sz w:val="20"/>
-          <w:szCs w:val="20"/>
-          <w:lang w:val="en-US"/>
-        </w:rPr>
-        <w:t>i</w:t>
-      </w:r>
-      <w:proofErr w:type="spellEnd"/>
-      <w:r>
-        <w:rPr>
-          <w:sz w:val="20"/>
-          <w:szCs w:val="20"/>
-          <w:lang w:val="en-US"/>
-        </w:rPr>
-        <w:t xml:space="preserve"> cell. It </w:t>
-      </w:r>
-      <w:proofErr w:type="gramStart"/>
-      <w:r>
-        <w:rPr>
-          <w:sz w:val="20"/>
-          <w:szCs w:val="20"/>
-          <w:lang w:val="en-US"/>
-        </w:rPr>
-        <w:t>perform</w:t>
-      </w:r>
-      <w:proofErr w:type="gramEnd"/>
-      <w:r>
-        <w:rPr>
-          <w:sz w:val="20"/>
-          <w:szCs w:val="20"/>
-          <w:lang w:val="en-US"/>
-        </w:rPr>
-        <w:t xml:space="preserve"> a swap </w:t>
+        <w:t xml:space="preserve">Loop j runs through the array, and stop at the size – 1– i cell. It perform a swap </w:t>
       </w:r>
       <w:r>
         <w:rPr>
@@ -747,118 +605,129 @@
           <w:szCs w:val="20"/>
           <w:lang w:val="en-US"/>
         </w:rPr>
+        <w:t xml:space="preserve"> If  the value of </w:t>
+      </w:r>
+      <w:r>
+        <w:rPr>
+          <w:sz w:val="20"/>
+          <w:szCs w:val="20"/>
+          <w:lang w:val="en-US"/>
+        </w:rPr>
+        <w:t xml:space="preserve">array[j] </w:t>
+      </w:r>
+      <w:r>
+        <w:rPr>
+          <w:sz w:val="20"/>
+          <w:szCs w:val="20"/>
+          <w:lang w:val="en-US"/>
+        </w:rPr>
+        <w:t>is greater than the value of</w:t>
+      </w:r>
+      <w:r>
+        <w:rPr>
+          <w:sz w:val="20"/>
+          <w:szCs w:val="20"/>
+          <w:lang w:val="en-US"/>
+        </w:rPr>
+        <w:t xml:space="preserve"> array[j+1]</w:t>
+      </w:r>
+    </w:p>
+    <w:p>
+      <w:pPr>
+        <w:rPr>
+          <w:sz w:val="20"/>
+          <w:szCs w:val="20"/>
+          <w:lang w:val="en-US"/>
+        </w:rPr>
+      </w:pPr>
+      <w:r>
+        <w:rPr>
+          <w:sz w:val="20"/>
+          <w:szCs w:val="20"/>
+          <w:lang w:val="en-US"/>
+        </w:rPr>
+        <w:t xml:space="preserve">Loops </w:t>
+      </w:r>
+      <w:r>
+        <w:rPr>
+          <w:sz w:val="20"/>
+          <w:szCs w:val="20"/>
+          <w:lang w:val="en-US"/>
+        </w:rPr>
+        <w:t xml:space="preserve">are denoted by the labels </w:t>
+      </w:r>
+      <w:r>
+        <w:rPr>
+          <w:sz w:val="20"/>
+          <w:szCs w:val="20"/>
+          <w:lang w:val="en-US"/>
+        </w:rPr>
+        <w:t>bubble_sort_loop_i</w:t>
+      </w:r>
+      <w:r>
+        <w:rPr>
+          <w:sz w:val="20"/>
+          <w:szCs w:val="20"/>
+          <w:lang w:val="en-US"/>
+        </w:rPr>
+        <w:t xml:space="preserve"> and </w:t>
+      </w:r>
+      <w:r>
+        <w:rPr>
+          <w:sz w:val="20"/>
+          <w:szCs w:val="20"/>
+          <w:lang w:val="en-US"/>
+        </w:rPr>
+        <w:t>bubble_sort_loop_</w:t>
+      </w:r>
+      <w:r>
+        <w:rPr>
+          <w:sz w:val="20"/>
+          <w:szCs w:val="20"/>
+          <w:lang w:val="en-US"/>
+        </w:rPr>
+        <w:t>j.</w:t>
+      </w:r>
+      <w:r>
+        <w:rPr>
+          <w:sz w:val="20"/>
+          <w:szCs w:val="20"/>
+          <w:lang w:val="en-US"/>
+        </w:rPr>
         <w:t xml:space="preserve"> </w:t>
       </w:r>
-      <w:proofErr w:type="gramStart"/>
-      <w:r>
-        <w:rPr>
-          <w:sz w:val="20"/>
-          <w:szCs w:val="20"/>
-          <w:lang w:val="en-US"/>
-        </w:rPr>
-        <w:t>If  the</w:t>
-      </w:r>
-      <w:proofErr w:type="gramEnd"/>
-      <w:r>
-        <w:rPr>
-          <w:sz w:val="20"/>
-          <w:szCs w:val="20"/>
-          <w:lang w:val="en-US"/>
-        </w:rPr>
-        <w:t xml:space="preserve"> value of </w:t>
-      </w:r>
-      <w:r>
-        <w:rPr>
-          <w:sz w:val="20"/>
-          <w:szCs w:val="20"/>
-          <w:lang w:val="en-US"/>
-        </w:rPr>
-        <w:t xml:space="preserve">array[j] </w:t>
-      </w:r>
-      <w:r>
-        <w:rPr>
-          <w:sz w:val="20"/>
-          <w:szCs w:val="20"/>
-          <w:lang w:val="en-US"/>
-        </w:rPr>
-        <w:t>is greater than the value of</w:t>
-      </w:r>
-      <w:r>
-        <w:rPr>
-          <w:sz w:val="20"/>
-          <w:szCs w:val="20"/>
-          <w:lang w:val="en-US"/>
-        </w:rPr>
-        <w:t xml:space="preserve"> array[j+1]</w:t>
-      </w:r>
-    </w:p>
-    <w:p>
-      <w:pPr>
-        <w:rPr>
-          <w:sz w:val="20"/>
-          <w:szCs w:val="20"/>
-          <w:lang w:val="en-US"/>
-        </w:rPr>
-      </w:pPr>
-      <w:r>
-        <w:rPr>
-          <w:sz w:val="20"/>
-          <w:szCs w:val="20"/>
-          <w:lang w:val="en-US"/>
-        </w:rPr>
-        <w:t xml:space="preserve">Loops </w:t>
-      </w:r>
-      <w:r>
-        <w:rPr>
-          <w:sz w:val="20"/>
-          <w:szCs w:val="20"/>
-          <w:lang w:val="en-US"/>
-        </w:rPr>
-        <w:t xml:space="preserve">are denoted by the labels </w:t>
-      </w:r>
-      <w:proofErr w:type="spellStart"/>
-      <w:r>
-        <w:rPr>
-          <w:sz w:val="20"/>
-          <w:szCs w:val="20"/>
-          <w:lang w:val="en-US"/>
-        </w:rPr>
-        <w:t>bubble_sort_loop_i</w:t>
-      </w:r>
-      <w:proofErr w:type="spellEnd"/>
-      <w:r>
-        <w:rPr>
-          <w:sz w:val="20"/>
-          <w:szCs w:val="20"/>
-          <w:lang w:val="en-US"/>
-        </w:rPr>
-        <w:t xml:space="preserve"> and </w:t>
-      </w:r>
-      <w:proofErr w:type="spellStart"/>
-      <w:r>
-        <w:rPr>
-          <w:sz w:val="20"/>
-          <w:szCs w:val="20"/>
-          <w:lang w:val="en-US"/>
-        </w:rPr>
-        <w:t>bubble_sort_loop_</w:t>
-      </w:r>
-      <w:r>
-        <w:rPr>
-          <w:sz w:val="20"/>
-          <w:szCs w:val="20"/>
-          <w:lang w:val="en-US"/>
-        </w:rPr>
-        <w:t>j</w:t>
-      </w:r>
-      <w:proofErr w:type="spellEnd"/>
-      <w:r>
-        <w:rPr>
-          <w:sz w:val="20"/>
-          <w:szCs w:val="20"/>
-          <w:lang w:val="en-US"/>
-        </w:rPr>
-        <w:t>.</w:t>
+      <w:r>
+        <w:rPr>
+          <w:sz w:val="20"/>
+          <w:szCs w:val="20"/>
+          <w:lang w:val="en-US"/>
+        </w:rPr>
+        <w:t>bubble_sort_loop_i_2</w:t>
+      </w:r>
+      <w:r>
+        <w:rPr>
+          <w:sz w:val="20"/>
+          <w:szCs w:val="20"/>
+          <w:lang w:val="en-US"/>
+        </w:rPr>
+        <w:t xml:space="preserve"> is used to increment i and to go back at the start of loop i.</w:t>
+      </w:r>
+    </w:p>
+    <w:p>
+      <w:pPr>
+        <w:rPr>
+          <w:sz w:val="20"/>
+          <w:szCs w:val="20"/>
+          <w:lang w:val="en-US"/>
+        </w:rPr>
+      </w:pPr>
+      <w:r>
+        <w:rPr>
+          <w:sz w:val="20"/>
+          <w:szCs w:val="20"/>
+          <w:lang w:val="en-US"/>
+        </w:rPr>
+        <w:t>We</w:t>
       </w:r>
       <w:r>
         <w:rPr>
@@ -874,83 +743,6 @@
           <w:szCs w:val="20"/>
           <w:lang w:val="en-US"/>
         </w:rPr>
-        <w:t>bubble_sort_loop_i_2</w:t>
-      </w:r>
-      <w:r>
-        <w:rPr>
-          <w:sz w:val="20"/>
-          <w:szCs w:val="20"/>
-          <w:lang w:val="en-US"/>
-        </w:rPr>
-        <w:t xml:space="preserve"> is used to increment </w:t>
-      </w:r>
-      <w:proofErr w:type="spellStart"/>
-      <w:r>
-        <w:rPr>
-          <w:sz w:val="20"/>
-          <w:szCs w:val="20"/>
-          <w:lang w:val="en-US"/>
-        </w:rPr>
-        <w:t>i</w:t>
-      </w:r>
-      <w:proofErr w:type="spellEnd"/>
-      <w:r>
-        <w:rPr>
-          <w:sz w:val="20"/>
-          <w:szCs w:val="20"/>
-          <w:lang w:val="en-US"/>
-        </w:rPr>
-        <w:t xml:space="preserve"> and to go back at the start of loop </w:t>
-      </w:r>
-      <w:proofErr w:type="spellStart"/>
-      <w:r>
-        <w:rPr>
-          <w:sz w:val="20"/>
-          <w:szCs w:val="20"/>
-          <w:lang w:val="en-US"/>
-        </w:rPr>
-        <w:t>i</w:t>
-      </w:r>
-      <w:proofErr w:type="spellEnd"/>
-      <w:r>
-        <w:rPr>
-          <w:sz w:val="20"/>
-          <w:szCs w:val="20"/>
-          <w:lang w:val="en-US"/>
-        </w:rPr>
-        <w:t>.</w:t>
-      </w:r>
-    </w:p>
-    <w:p>
-      <w:pPr>
-        <w:rPr>
-          <w:sz w:val="20"/>
-          <w:szCs w:val="20"/>
-          <w:lang w:val="en-US"/>
-        </w:rPr>
-      </w:pPr>
-      <w:r>
-        <w:rPr>
-          <w:sz w:val="20"/>
-          <w:szCs w:val="20"/>
-          <w:lang w:val="en-US"/>
-        </w:rPr>
-        <w:t>We</w:t>
-      </w:r>
-      <w:r>
-        <w:rPr>
-          <w:sz w:val="20"/>
-          <w:szCs w:val="20"/>
-          <w:lang w:val="en-US"/>
-        </w:rPr>
-        <w:t xml:space="preserve"> </w:t>
-      </w:r>
-      <w:r>
-        <w:rPr>
-          <w:sz w:val="20"/>
-          <w:szCs w:val="20"/>
-          <w:lang w:val="en-US"/>
-        </w:rPr>
         <w:t>have a condition (</w:t>
       </w:r>
       <w:r>
@@ -967,43 +759,7 @@
           <w:szCs w:val="20"/>
           <w:lang w:val="en-US"/>
         </w:rPr>
-        <w:t xml:space="preserve">). If this condition </w:t>
-      </w:r>
-      <w:proofErr w:type="gramStart"/>
-      <w:r>
-        <w:rPr>
-          <w:sz w:val="20"/>
-          <w:szCs w:val="20"/>
-          <w:lang w:val="en-US"/>
-        </w:rPr>
-        <w:t>is  met</w:t>
-      </w:r>
-      <w:proofErr w:type="gramEnd"/>
-      <w:r>
-        <w:rPr>
-          <w:sz w:val="20"/>
-          <w:szCs w:val="20"/>
-          <w:lang w:val="en-US"/>
-        </w:rPr>
-        <w:t xml:space="preserve">, we branch to the </w:t>
-      </w:r>
-      <w:proofErr w:type="spellStart"/>
-      <w:r>
-        <w:rPr>
-          <w:sz w:val="20"/>
-          <w:szCs w:val="20"/>
-          <w:lang w:val="en-US"/>
-        </w:rPr>
-        <w:t>bubble_sort_swap</w:t>
-      </w:r>
-      <w:proofErr w:type="spellEnd"/>
-      <w:r>
-        <w:rPr>
-          <w:sz w:val="20"/>
-          <w:szCs w:val="20"/>
-          <w:lang w:val="en-US"/>
-        </w:rPr>
-        <w:t xml:space="preserve"> label, this piece of code will perform the swap of the addresses of </w:t>
+        <w:t xml:space="preserve">). If this condition is  met, we branch to the bubble_sort_swap label, this piece of code will perform the swap of the addresses of </w:t>
       </w:r>
       <w:r>
         <w:rPr>
@@ -1176,7 +932,6 @@
           <w:lang w:val="en-US"/>
         </w:rPr>
       </w:pPr>
-      <w:proofErr w:type="spellStart"/>
       <w:r>
         <w:rPr>
           <w:sz w:val="20"/>
@@ -1207,16 +962,7 @@
           <w:szCs w:val="20"/>
           <w:lang w:val="en-US"/>
         </w:rPr>
-        <w:t>sort</w:t>
-      </w:r>
-      <w:proofErr w:type="spellEnd"/>
-      <w:r>
-        <w:rPr>
-          <w:sz w:val="20"/>
-          <w:szCs w:val="20"/>
-          <w:lang w:val="en-US"/>
-        </w:rPr>
-        <w:t xml:space="preserve"> calls partition, and calls quicksort on left and right </w:t>
+        <w:t xml:space="preserve">sort calls partition, and calls quicksort on left and right </w:t>
       </w:r>
       <w:r>
         <w:rPr>
@@ -1240,7 +986,6 @@
           <w:lang w:val="en-US"/>
         </w:rPr>
       </w:pPr>
-      <w:proofErr w:type="spellStart"/>
       <w:r>
         <w:rPr>
           <w:sz w:val="20"/>
@@ -1287,16 +1032,7 @@
           <w:szCs w:val="20"/>
           <w:lang w:val="en-US"/>
         </w:rPr>
-        <w:t>partition</w:t>
-      </w:r>
-      <w:proofErr w:type="spellEnd"/>
-      <w:r>
-        <w:rPr>
-          <w:sz w:val="20"/>
-          <w:szCs w:val="20"/>
-          <w:lang w:val="en-US"/>
-        </w:rPr>
-        <w:t xml:space="preserve"> does the main job of sorting the array (not an exact sort on only one call, but the fact that partition is called on each </w:t>
+        <w:t xml:space="preserve">partition does the main job of sorting the array (not an exact sort on only one call, but the fact that partition is called on each </w:t>
       </w:r>
       <w:r>
         <w:rPr>
@@ -1363,25 +1099,14 @@
           <w:lang w:val="en-US"/>
         </w:rPr>
       </w:pPr>
-      <w:proofErr w:type="gramStart"/>
-      <w:r>
-        <w:rPr>
-          <w:sz w:val="20"/>
-          <w:szCs w:val="20"/>
-          <w:lang w:val="en-US"/>
-        </w:rPr>
-        <w:t>So</w:t>
-      </w:r>
-      <w:proofErr w:type="gramEnd"/>
-      <w:r>
-        <w:rPr>
-          <w:sz w:val="20"/>
-          <w:szCs w:val="20"/>
-          <w:lang w:val="en-US"/>
-        </w:rPr>
-        <w:t xml:space="preserve"> the most important function is </w:t>
-      </w:r>
-      <w:proofErr w:type="spellStart"/>
+      <w:r>
+        <w:rPr>
+          <w:sz w:val="20"/>
+          <w:szCs w:val="20"/>
+          <w:lang w:val="en-US"/>
+        </w:rPr>
+        <w:t xml:space="preserve">So the most important function is </w:t>
+      </w:r>
       <w:r>
         <w:rPr>
           <w:sz w:val="20"/>
@@ -1420,16 +1145,7 @@
           <w:szCs w:val="20"/>
           <w:lang w:val="en-US"/>
         </w:rPr>
-        <w:t>_partition</w:t>
-      </w:r>
-      <w:proofErr w:type="spellEnd"/>
-      <w:r>
-        <w:rPr>
-          <w:sz w:val="20"/>
-          <w:szCs w:val="20"/>
-          <w:lang w:val="en-US"/>
-        </w:rPr>
-        <w:t>. It is composed of a main loop</w:t>
+        <w:t>_partition. It is composed of a main loop</w:t>
       </w:r>
       <w:r>
         <w:rPr>
@@ -1447,7 +1163,6 @@
         </w:rPr>
         <w:t>(</w:t>
       </w:r>
-      <w:proofErr w:type="spellStart"/>
       <w:r>
         <w:rPr>
           <w:sz w:val="20"/>
@@ -1456,7 +1171,6 @@
         </w:rPr>
         <w:t>quick_sort_partition_loop</w:t>
       </w:r>
-      <w:proofErr w:type="spellEnd"/>
       <w:r>
         <w:rPr>
           <w:sz w:val="20"/>
@@ -1520,25 +1234,7 @@
           <w:szCs w:val="20"/>
           <w:lang w:val="en-US"/>
         </w:rPr>
-        <w:t xml:space="preserve">At the end of the </w:t>
-      </w:r>
-      <w:proofErr w:type="gramStart"/>
-      <w:r>
-        <w:rPr>
-          <w:sz w:val="20"/>
-          <w:szCs w:val="20"/>
-          <w:lang w:val="en-US"/>
-        </w:rPr>
-        <w:t>function</w:t>
-      </w:r>
-      <w:proofErr w:type="gramEnd"/>
-      <w:r>
-        <w:rPr>
-          <w:sz w:val="20"/>
-          <w:szCs w:val="20"/>
-          <w:lang w:val="en-US"/>
-        </w:rPr>
-        <w:t xml:space="preserve"> we swap the cell of small + 1 with the last cell of the array, and we return the new position of the pivot </w:t>
+        <w:t xml:space="preserve">At the end of the function we swap the cell of small + 1 with the last cell of the array, and we return the new position of the pivot </w:t>
       </w:r>
       <w:r>
         <w:rPr>
@@ -1639,29 +1335,19 @@
           <w:pPr>
             <w:pStyle w:val="Pieddepage"/>
           </w:pPr>
-          <w:r>
-            <w:fldChar w:fldCharType="begin"/>
-          </w:r>
-          <w:r>
-            <w:instrText xml:space="preserve"> HYPERLINK "https://programme.uliege.be/cocoon/20212022/cours/INFO0012-2.html" \t "_blank" </w:instrText>
-          </w:r>
-          <w:r>
-            <w:fldChar w:fldCharType="separate"/>
-          </w:r>
-          <w:r>
-            <w:rPr>
-              <w:rStyle w:val="Lienhypertexte"/>
-              <w:rFonts w:ascii="Verdana" w:hAnsi="Verdana"/>
-              <w:color w:val="006F7B"/>
-              <w:sz w:val="17"/>
-              <w:szCs w:val="17"/>
-              <w:shd w:val="clear" w:color="auto" w:fill="FFFFFF"/>
-            </w:rPr>
-            <w:t>INFO0012-2</w:t>
-          </w:r>
-          <w:r>
-            <w:fldChar w:fldCharType="end"/>
-          </w:r>
+          <w:hyperlink r:id="rId1" w:tgtFrame="_blank" w:history="1">
+            <w:r>
+              <w:rPr>
+                <w:rStyle w:val="Lienhypertexte"/>
+                <w:rFonts w:ascii="Verdana" w:hAnsi="Verdana"/>
+                <w:color w:val="006F7B"/>
+                <w:sz w:val="17"/>
+                <w:szCs w:val="17"/>
+                <w:shd w:val="clear" w:color="auto" w:fill="FFFFFF"/>
+              </w:rPr>
+              <w:t>INFO0012-2</w:t>
+            </w:r>
+          </w:hyperlink>
         </w:p>
       </w:tc>
       <w:tc>
@@ -1673,13 +1359,8 @@
             <w:pStyle w:val="Pieddepage"/>
             <w:jc w:val="right"/>
           </w:pPr>
-          <w:proofErr w:type="spellStart"/>
           <w:r>
-            <w:t>December</w:t>
-          </w:r>
-          <w:proofErr w:type="spellEnd"/>
-          <w:r>
-            <w:t xml:space="preserve"> 2021</w:t>
+            <w:t>December 2021</w:t>
           </w:r>
         </w:p>
       </w:tc>

</xml_diff>